<commit_message>
feat: implement currency formatting across admin and importador pages
- Introduced a new utility function `formatCurrency` for consistent currency formatting.
- Updated various components in admin contracts, quotations, and solicitudes pages to use the new formatting function.
- Enhanced user experience by ensuring all monetary values are displayed in a standardized format.
</commit_message>
<xml_diff>
--- a/templates/contracts/provider-template.docx
+++ b/templates/contracts/provider-template.docx
@@ -13,33 +13,15 @@
           <w:lang w:val="es-BO"/>
         </w:rPr>
       </w:pPr>
-      <w:commentRangeStart w:id="0"/>
-      <w:r>
-        <w:rPr>
-          <w:rFonts w:ascii="Arial" w:hAnsi="Arial" w:cs="Arial"/>
-          <w:b/>
-          <w:sz w:val="22"/>
-          <w:szCs w:val="22"/>
-          <w:lang w:val="es-BO"/>
-        </w:rPr>
-        <w:t>DOCUMENTO</w:t>
-      </w:r>
-      <w:commentRangeEnd w:id="0"/>
-      <w:r>
-        <w:rPr>
-          <w:rStyle w:val="CommentReference"/>
-        </w:rPr>
-        <w:commentReference w:id="0"/>
-      </w:r>
-      <w:r>
-        <w:rPr>
-          <w:rFonts w:ascii="Arial" w:hAnsi="Arial" w:cs="Arial"/>
-          <w:b/>
-          <w:sz w:val="22"/>
-          <w:szCs w:val="22"/>
-          <w:lang w:val="es-BO"/>
-        </w:rPr>
-        <w:t xml:space="preserve"> PRIVADO</w:t>
+      <w:r>
+        <w:rPr>
+          <w:rFonts w:ascii="Arial" w:hAnsi="Arial" w:cs="Arial"/>
+          <w:b/>
+          <w:sz w:val="22"/>
+          <w:szCs w:val="22"/>
+          <w:lang w:val="es-BO"/>
+        </w:rPr>
+        <w:t>DOCUMENTO PRIVADO</w:t>
       </w:r>
     </w:p>
     <w:p>
@@ -495,7 +477,29 @@
           <w:szCs w:val="22"/>
           <w:lang w:val="es-BO" w:eastAsia="es-ES"/>
         </w:rPr>
-        <w:t>{importer.name}</w:t>
+        <w:t>{importer.</w:t>
+      </w:r>
+      <w:r>
+        <w:rPr>
+          <w:rFonts w:ascii="Arial" w:hAnsi="Arial" w:cs="Arial"/>
+          <w:b/>
+          <w:bCs/>
+          <w:sz w:val="22"/>
+          <w:szCs w:val="22"/>
+          <w:lang w:val="es-BO" w:eastAsia="es-ES"/>
+        </w:rPr>
+        <w:t>company</w:t>
+      </w:r>
+      <w:r>
+        <w:rPr>
+          <w:rFonts w:ascii="Arial" w:hAnsi="Arial" w:cs="Arial"/>
+          <w:b/>
+          <w:bCs/>
+          <w:sz w:val="22"/>
+          <w:szCs w:val="22"/>
+          <w:lang w:val="es-BO" w:eastAsia="es-ES"/>
+        </w:rPr>
+        <w:t>}</w:t>
       </w:r>
       <w:r>
         <w:rPr>
@@ -513,18 +517,94 @@
           <w:szCs w:val="22"/>
           <w:lang w:val="es-ES_tradnl" w:eastAsia="es-ES"/>
         </w:rPr>
-        <w:t>con Matrícula de Comercio y NIT No. {importer.nit} y domicilio en {importer.address} en la ciudad de {importer.city}, legalmente representado por su {importer.representative.role} {importer.representative.name}, con cédula de identidad No. {importer.representative.ci} expedida en {importer.city}, de acuerdo al Poder Notarial No. {importer.representative.power.number} de fecha {formatDate(importer.representative.power.date)}, en adelante y para efectos del presente “IMPORTADOR”.</w:t>
-      </w:r>
-    </w:p>
-    <w:p>
-      <w:pPr>
-        <w:jc w:val="both"/>
+        <w:t xml:space="preserve">con Matrícula de Comercio y NIT No. {importer.nit} y domicilio en {importer.address} en la ciudad de {importer.city}, legalmente representado por su {importer.representative.role} </w:t>
+      </w:r>
+      <w:r>
         <w:rPr>
           <w:rFonts w:ascii="Arial" w:hAnsi="Arial" w:cs="Arial"/>
           <w:b/>
           <w:bCs/>
           <w:sz w:val="22"/>
           <w:szCs w:val="22"/>
+          <w:lang w:val="es-ES_tradnl" w:eastAsia="es-ES"/>
+        </w:rPr>
+        <w:t>{importer.representative.name</w:t>
+      </w:r>
+      <w:r>
+        <w:rPr>
+          <w:rFonts w:ascii="Arial" w:hAnsi="Arial" w:cs="Arial"/>
+          <w:sz w:val="22"/>
+          <w:szCs w:val="22"/>
+          <w:lang w:val="es-ES_tradnl" w:eastAsia="es-ES"/>
+        </w:rPr>
+        <w:t xml:space="preserve">}, con cédula de identidad No. {importer.ci} expedida en {importer.city}, de acuerdo al Poder Notarial No. </w:t>
+      </w:r>
+      <w:r>
+        <w:rPr>
+          <w:rFonts w:ascii="Arial" w:hAnsi="Arial" w:cs="Arial"/>
+          <w:sz w:val="22"/>
+          <w:szCs w:val="22"/>
+          <w:lang w:val="es-ES_tradnl" w:eastAsia="es-ES"/>
+        </w:rPr>
+        <w:t>809/2020</w:t>
+      </w:r>
+      <w:r>
+        <w:rPr>
+          <w:rFonts w:ascii="Arial" w:hAnsi="Arial" w:cs="Arial"/>
+          <w:sz w:val="22"/>
+          <w:szCs w:val="22"/>
+          <w:lang w:val="es-ES_tradnl" w:eastAsia="es-ES"/>
+        </w:rPr>
+        <w:t xml:space="preserve"> de fecha </w:t>
+      </w:r>
+      <w:r>
+        <w:rPr>
+          <w:rFonts w:ascii="Arial" w:hAnsi="Arial" w:cs="Arial"/>
+          <w:sz w:val="22"/>
+          <w:szCs w:val="22"/>
+          <w:lang w:val="es-ES_tradnl" w:eastAsia="es-ES"/>
+        </w:rPr>
+        <w:t>15 de diciembre del 2020</w:t>
+      </w:r>
+      <w:r>
+        <w:rPr>
+          <w:rFonts w:ascii="Arial" w:hAnsi="Arial" w:cs="Arial"/>
+          <w:sz w:val="22"/>
+          <w:szCs w:val="22"/>
+          <w:lang w:val="es-ES_tradnl" w:eastAsia="es-ES"/>
+        </w:rPr>
+        <w:t xml:space="preserve">, en adelante y para efectos del presente </w:t>
+      </w:r>
+      <w:r>
+        <w:rPr>
+          <w:rFonts w:ascii="Arial" w:hAnsi="Arial" w:cs="Arial"/>
+          <w:b/>
+          <w:bCs/>
+          <w:sz w:val="22"/>
+          <w:szCs w:val="22"/>
+          <w:lang w:val="es-ES_tradnl" w:eastAsia="es-ES"/>
+        </w:rPr>
+        <w:t>“IMPORTADOR”</w:t>
+      </w:r>
+      <w:r>
+        <w:rPr>
+          <w:rFonts w:ascii="Arial" w:hAnsi="Arial" w:cs="Arial"/>
+          <w:sz w:val="22"/>
+          <w:szCs w:val="22"/>
+          <w:lang w:val="es-ES_tradnl" w:eastAsia="es-ES"/>
+        </w:rPr>
+        <w:t>.</w:t>
+      </w:r>
+    </w:p>
+    <w:p>
+      <w:pPr>
+        <w:jc w:val="both"/>
+        <w:rPr>
+          <w:rFonts w:ascii="Arial" w:hAnsi="Arial" w:cs="Arial"/>
+          <w:b/>
+          <w:bCs/>
+          <w:sz w:val="22"/>
+          <w:szCs w:val="22"/>
           <w:lang w:val="es-BO"/>
         </w:rPr>
       </w:pPr>
@@ -588,7 +668,106 @@
           <w:szCs w:val="22"/>
           <w:lang w:val="es-BO"/>
         </w:rPr>
-        <w:t>El IMPORTADOR manifiesta que requiere realizar un pago internacional a favor de la empresa {beneficiary.name}, en el marco de {reference.name} de fecha {formatDate(reference.date)}, por la compra internacional de productos. En ese contexto, ha solicitado al PROVEEDOR una cotización para la prestación del servicio de gestión de pago internacional a nombre y por cuenta de {importer.name}.</w:t>
+        <w:t xml:space="preserve">El IMPORTADOR manifiesta que requiere realizar un pago internacional a favor de la empresa {beneficiary.name}, en el marco de </w:t>
+      </w:r>
+      <w:r>
+        <w:rPr>
+          <w:rFonts w:ascii="Arial" w:hAnsi="Arial" w:cs="Arial"/>
+          <w:sz w:val="22"/>
+          <w:szCs w:val="22"/>
+          <w:lang w:val="es-BO"/>
+        </w:rPr>
+        <w:t xml:space="preserve">la </w:t>
+      </w:r>
+      <w:r>
+        <w:rPr>
+          <w:rFonts w:ascii="Arial" w:hAnsi="Arial" w:cs="Arial"/>
+          <w:sz w:val="22"/>
+          <w:szCs w:val="22"/>
+          <w:lang w:val="es-BO"/>
+        </w:rPr>
+        <w:t xml:space="preserve">Cotización </w:t>
+      </w:r>
+      <w:r>
+        <w:rPr>
+          <w:rFonts w:ascii="Arial" w:hAnsi="Arial" w:cs="Arial"/>
+          <w:sz w:val="22"/>
+          <w:szCs w:val="22"/>
+          <w:lang w:val="es-BO"/>
+        </w:rPr>
+        <w:t>N.</w:t>
+      </w:r>
+      <w:r>
+        <w:rPr>
+          <w:rFonts w:ascii="Arial" w:hAnsi="Arial" w:cs="Arial"/>
+          <w:sz w:val="22"/>
+          <w:szCs w:val="22"/>
+          <w:lang w:val="es-BO"/>
+        </w:rPr>
+        <w:t>º</w:t>
+      </w:r>
+      <w:r>
+        <w:rPr>
+          <w:rFonts w:ascii="Arial" w:hAnsi="Arial" w:cs="Arial"/>
+          <w:sz w:val="22"/>
+          <w:szCs w:val="22"/>
+          <w:lang w:val="es-BO"/>
+        </w:rPr>
+        <w:t xml:space="preserve"> </w:t>
+      </w:r>
+      <w:r>
+        <w:rPr>
+          <w:rFonts w:ascii="Arial" w:hAnsi="Arial" w:cs="Arial"/>
+          <w:sz w:val="22"/>
+          <w:szCs w:val="22"/>
+          <w:lang w:val="es-BO"/>
+        </w:rPr>
+        <w:t xml:space="preserve"> </w:t>
+      </w:r>
+      <w:r>
+        <w:rPr>
+          <w:rFonts w:ascii="Arial" w:hAnsi="Arial" w:cs="Arial"/>
+          <w:sz w:val="22"/>
+          <w:szCs w:val="22"/>
+          <w:lang w:val="es-BO"/>
+        </w:rPr>
+        <w:t>{reference.name} de fecha {</w:t>
+      </w:r>
+      <w:r>
+        <w:rPr>
+          <w:rFonts w:ascii="Arial" w:hAnsi="Arial" w:cs="Arial"/>
+          <w:sz w:val="22"/>
+          <w:szCs w:val="22"/>
+          <w:lang w:val="es-BO"/>
+        </w:rPr>
+        <w:t>quotation.date</w:t>
+      </w:r>
+      <w:r>
+        <w:rPr>
+          <w:rFonts w:ascii="Arial" w:hAnsi="Arial" w:cs="Arial"/>
+          <w:sz w:val="22"/>
+          <w:szCs w:val="22"/>
+          <w:lang w:val="es-BO"/>
+        </w:rPr>
+        <w:t>}, por la compra internacional de productos. En ese contexto, ha solicitado al PROVEEDOR una cotización para la prestación del servicio de gestión de pago internacional a nombre y por cuenta de {importer.</w:t>
+      </w:r>
+      <w:r>
+        <w:rPr>
+          <w:rFonts w:ascii="Arial" w:hAnsi="Arial" w:cs="Arial"/>
+          <w:sz w:val="22"/>
+          <w:szCs w:val="22"/>
+          <w:lang w:val="es-BO"/>
+        </w:rPr>
+        <w:t>company</w:t>
+      </w:r>
+      <w:r>
+        <w:rPr>
+          <w:rFonts w:ascii="Arial" w:hAnsi="Arial" w:cs="Arial"/>
+          <w:sz w:val="22"/>
+          <w:szCs w:val="22"/>
+          <w:lang w:val="es-BO"/>
+        </w:rPr>
+        <w:t>}.</w:t>
       </w:r>
     </w:p>
     <w:p>
@@ -909,7 +1088,29 @@
           <w:lang w:val="es-BO"/>
         </w:rPr>
         <w:lastRenderedPageBreak/>
-        <w:t>El IMPORTADOR transferirá al PROVEEDOR para la ejecución de las operaciones mencionadas el total de lo descrito en la cláusula Tercera, bajo el concepto de Pagos a Proveedores Extranjeros, así mismo, pagará al PROVEEDOR por concepto de honorarios un total de {service.feeWords} bolivianos (Bs {service.fee}), para lo cual el PROVEEDOR emitirá la factura correspondiente al servicio por el monto total de los honorarios percibidos al finalizar la ejecución de la OPERACIÓN, dejándose constancia que los pagos serán realizado mediante transferencia bancaria a la cuenta empresarial:</w:t>
+        <w:t xml:space="preserve">El IMPORTADOR transferirá al PROVEEDOR para la ejecución de las operaciones mencionadas el total de lo descrito en la cláusula Tercera, bajo el concepto de </w:t>
+      </w:r>
+      <w:r>
+        <w:rPr>
+          <w:rFonts w:ascii="Arial" w:hAnsi="Arial" w:cs="Arial"/>
+          <w:b/>
+          <w:i/>
+          <w:iCs/>
+          <w:sz w:val="22"/>
+          <w:szCs w:val="22"/>
+          <w:lang w:val="es-BO"/>
+        </w:rPr>
+        <w:t>Pagos a Proveedores Extranjeros</w:t>
+      </w:r>
+      <w:r>
+        <w:rPr>
+          <w:rFonts w:ascii="Arial" w:hAnsi="Arial" w:cs="Arial"/>
+          <w:bCs/>
+          <w:sz w:val="22"/>
+          <w:szCs w:val="22"/>
+          <w:lang w:val="es-BO"/>
+        </w:rPr>
+        <w:t>, así mismo, pagará al PROVEEDOR por concepto de honorarios un total de {service.feeWords} bolivianos (Bs {service.fee}), para lo cual el PROVEEDOR emitirá la factura correspondiente al servicio por el monto total de los honorarios percibidos al finalizar la ejecución de la OPERACIÓN, dejándose constancia que los pagos serán realizado mediante transferencia bancaria a la cuenta empresarial:</w:t>
       </w:r>
     </w:p>
     <w:p>
@@ -2724,31 +2925,44 @@
           <w:rFonts w:ascii="Arial" w:hAnsi="Arial" w:cs="Arial"/>
           <w:sz w:val="22"/>
           <w:szCs w:val="22"/>
-        </w:rPr>
-      </w:pPr>
-      <w:r>
-        <w:rPr>
-          <w:rFonts w:ascii="Arial" w:hAnsi="Arial" w:cs="Arial"/>
-          <w:sz w:val="22"/>
-          <w:szCs w:val="22"/>
-        </w:rPr>
-        <w:t>{contract.city}, {formatDate(contract.date)}.</w:t>
-      </w:r>
-    </w:p>
-    <w:p>
-      <w:pPr>
-        <w:jc w:val="both"/>
-        <w:rPr>
-          <w:rFonts w:ascii="Arial" w:hAnsi="Arial" w:cs="Arial"/>
-          <w:sz w:val="22"/>
-          <w:szCs w:val="22"/>
-        </w:rPr>
-      </w:pPr>
-      <w:r>
-        <w:rPr>
-          <w:rFonts w:ascii="Arial" w:hAnsi="Arial" w:cs="Arial"/>
-          <w:sz w:val="22"/>
-          <w:szCs w:val="22"/>
+          <w:lang w:val="es-ES"/>
+        </w:rPr>
+      </w:pPr>
+      <w:r>
+        <w:rPr>
+          <w:rFonts w:ascii="Arial" w:hAnsi="Arial" w:cs="Arial"/>
+          <w:sz w:val="22"/>
+          <w:szCs w:val="22"/>
+          <w:lang w:val="es-ES"/>
+        </w:rPr>
+        <w:t>Santa Cruz</w:t>
+      </w:r>
+      <w:r>
+        <w:rPr>
+          <w:rFonts w:ascii="Arial" w:hAnsi="Arial" w:cs="Arial"/>
+          <w:sz w:val="22"/>
+          <w:szCs w:val="22"/>
+          <w:lang w:val="es-ES"/>
+        </w:rPr>
+        <w:t>, {formatDate(contract.date)}.</w:t>
+      </w:r>
+    </w:p>
+    <w:p>
+      <w:pPr>
+        <w:jc w:val="both"/>
+        <w:rPr>
+          <w:rFonts w:ascii="Arial" w:hAnsi="Arial" w:cs="Arial"/>
+          <w:sz w:val="22"/>
+          <w:szCs w:val="22"/>
+          <w:lang w:val="es-ES"/>
+        </w:rPr>
+      </w:pPr>
+      <w:r>
+        <w:rPr>
+          <w:rFonts w:ascii="Arial" w:hAnsi="Arial" w:cs="Arial"/>
+          <w:sz w:val="22"/>
+          <w:szCs w:val="22"/>
+          <w:lang w:val="es-ES"/>
         </w:rPr>
         <w:t xml:space="preserve">              </w:t>
       </w:r>
@@ -2760,16 +2974,18 @@
           <w:rFonts w:ascii="Arial" w:hAnsi="Arial" w:cs="Arial"/>
           <w:sz w:val="22"/>
           <w:szCs w:val="22"/>
-        </w:rPr>
-      </w:pPr>
-    </w:p>
-    <w:p>
-      <w:pPr>
-        <w:jc w:val="both"/>
-        <w:rPr>
-          <w:rFonts w:ascii="Arial" w:hAnsi="Arial" w:cs="Arial"/>
-          <w:sz w:val="22"/>
-          <w:szCs w:val="22"/>
+          <w:lang w:val="es-ES"/>
+        </w:rPr>
+      </w:pPr>
+    </w:p>
+    <w:p>
+      <w:pPr>
+        <w:jc w:val="both"/>
+        <w:rPr>
+          <w:rFonts w:ascii="Arial" w:hAnsi="Arial" w:cs="Arial"/>
+          <w:sz w:val="22"/>
+          <w:szCs w:val="22"/>
+          <w:lang w:val="es-ES"/>
         </w:rPr>
       </w:pPr>
     </w:p>
@@ -2781,14 +2997,16 @@
           <w:b/>
           <w:sz w:val="22"/>
           <w:szCs w:val="22"/>
-        </w:rPr>
-      </w:pPr>
-      <w:r>
-        <w:rPr>
-          <w:rFonts w:ascii="Arial" w:hAnsi="Arial" w:cs="Arial"/>
-          <w:b/>
-          <w:sz w:val="22"/>
-          <w:szCs w:val="22"/>
+          <w:lang w:val="es-ES"/>
+        </w:rPr>
+      </w:pPr>
+      <w:r>
+        <w:rPr>
+          <w:rFonts w:ascii="Arial" w:hAnsi="Arial" w:cs="Arial"/>
+          <w:b/>
+          <w:sz w:val="22"/>
+          <w:szCs w:val="22"/>
+          <w:lang w:val="es-ES"/>
         </w:rPr>
         <w:tab/>
       </w:r>
@@ -2798,6 +3016,7 @@
           <w:b/>
           <w:sz w:val="22"/>
           <w:szCs w:val="22"/>
+          <w:lang w:val="es-ES"/>
         </w:rPr>
         <w:tab/>
       </w:r>
@@ -2807,6 +3026,7 @@
           <w:b/>
           <w:sz w:val="22"/>
           <w:szCs w:val="22"/>
+          <w:lang w:val="es-ES"/>
         </w:rPr>
         <w:tab/>
       </w:r>
@@ -2818,34 +3038,38 @@
           <w:rFonts w:ascii="Arial" w:hAnsi="Arial" w:cs="Arial"/>
           <w:sz w:val="22"/>
           <w:szCs w:val="22"/>
-        </w:rPr>
-      </w:pPr>
-    </w:p>
-    <w:p>
-      <w:pPr>
-        <w:jc w:val="both"/>
-        <w:rPr>
-          <w:rFonts w:ascii="Arial" w:hAnsi="Arial" w:cs="Arial"/>
-          <w:sz w:val="22"/>
-          <w:szCs w:val="22"/>
-        </w:rPr>
-      </w:pPr>
-    </w:p>
-    <w:p>
-      <w:pPr>
-        <w:jc w:val="both"/>
-        <w:rPr>
-          <w:rFonts w:ascii="Arial" w:hAnsi="Arial" w:cs="Arial"/>
-          <w:sz w:val="22"/>
-          <w:szCs w:val="22"/>
-        </w:rPr>
-      </w:pPr>
-      <w:r>
-        <w:rPr>
-          <w:rFonts w:ascii="Arial" w:hAnsi="Arial" w:cs="Arial"/>
-          <w:b/>
-          <w:sz w:val="22"/>
-          <w:szCs w:val="22"/>
+          <w:lang w:val="es-ES"/>
+        </w:rPr>
+      </w:pPr>
+    </w:p>
+    <w:p>
+      <w:pPr>
+        <w:jc w:val="both"/>
+        <w:rPr>
+          <w:rFonts w:ascii="Arial" w:hAnsi="Arial" w:cs="Arial"/>
+          <w:sz w:val="22"/>
+          <w:szCs w:val="22"/>
+          <w:lang w:val="es-ES"/>
+        </w:rPr>
+      </w:pPr>
+    </w:p>
+    <w:p>
+      <w:pPr>
+        <w:jc w:val="both"/>
+        <w:rPr>
+          <w:rFonts w:ascii="Arial" w:hAnsi="Arial" w:cs="Arial"/>
+          <w:sz w:val="22"/>
+          <w:szCs w:val="22"/>
+          <w:lang w:val="es-ES"/>
+        </w:rPr>
+      </w:pPr>
+      <w:r>
+        <w:rPr>
+          <w:rFonts w:ascii="Arial" w:hAnsi="Arial" w:cs="Arial"/>
+          <w:b/>
+          <w:sz w:val="22"/>
+          <w:szCs w:val="22"/>
+          <w:lang w:val="es-ES"/>
         </w:rPr>
         <w:t xml:space="preserve">           </w:t>
       </w:r>
@@ -2927,7 +3151,7 @@
                 <w:szCs w:val="22"/>
                 <w:lang w:val="es-BO"/>
               </w:rPr>
-              <w:t>{provider.representative.name}</w:t>
+              <w:t>Jimena León Céspedes</w:t>
             </w:r>
           </w:p>
           <w:p>
@@ -2978,10 +3202,10 @@
       </w:pPr>
     </w:p>
     <w:sectPr>
-      <w:headerReference w:type="default" r:id="rId12"/>
-      <w:footerReference w:type="default" r:id="rId13"/>
-      <w:headerReference w:type="first" r:id="rId14"/>
-      <w:footerReference w:type="first" r:id="rId15"/>
+      <w:headerReference w:type="default" r:id="rId8"/>
+      <w:footerReference w:type="default" r:id="rId9"/>
+      <w:headerReference w:type="first" r:id="rId10"/>
+      <w:footerReference w:type="first" r:id="rId11"/>
       <w:pgSz w:w="12242" w:h="18722" w:code="14"/>
       <w:pgMar w:top="1702" w:right="1043" w:bottom="1134" w:left="1276" w:header="0" w:footer="635" w:gutter="0"/>
       <w:paperSrc w:first="261" w:other="261"/>
@@ -2991,45 +3215,6 @@
     </w:sectPr>
   </w:body>
 </w:document>
-</file>
-
-<file path=word/comments.xml><?xml version="1.0" encoding="utf-8"?>
-<w:comments xmlns:wpc="http://schemas.microsoft.com/office/word/2010/wordprocessingCanvas" xmlns:cx="http://schemas.microsoft.com/office/drawing/2014/chartex" xmlns:cx1="http://schemas.microsoft.com/office/drawing/2015/9/8/chartex" xmlns:cx2="http://schemas.microsoft.com/office/drawing/2015/10/21/chartex" xmlns:cx3="http://schemas.microsoft.com/office/drawing/2016/5/9/chartex" xmlns:cx4="http://schemas.microsoft.com/office/drawing/2016/5/10/chartex" xmlns:cx5="http://schemas.microsoft.com/office/drawing/2016/5/11/chartex" xmlns:cx6="http://schemas.microsoft.com/office/drawing/2016/5/12/chartex" xmlns:cx7="http://schemas.microsoft.com/office/drawing/2016/5/13/chartex" xmlns:cx8="http://schemas.microsoft.com/office/drawing/2016/5/14/chartex" xmlns:mc="http://schemas.openxmlformats.org/markup-compatibility/2006" xmlns:aink="http://schemas.microsoft.com/office/drawing/2016/ink" xmlns:am3d="http://schemas.microsoft.com/office/drawing/2017/model3d" xmlns:o="urn:schemas-microsoft-com:office:office" xmlns:oel="http://schemas.microsoft.com/office/2019/extlst" xmlns:r="http://schemas.openxmlformats.org/officeDocument/2006/relationships" xmlns:m="http://schemas.openxmlformats.org/officeDocument/2006/math" xmlns:v="urn:schemas-microsoft-com:vml" xmlns:wp14="http://schemas.microsoft.com/office/word/2010/wordprocessingDrawing" xmlns:wp="http://schemas.openxmlformats.org/drawingml/2006/wordprocessingDrawing" xmlns:w10="urn:schemas-microsoft-com:office:word" xmlns:w="http://schemas.openxmlformats.org/wordprocessingml/2006/main" xmlns:w14="http://schemas.microsoft.com/office/word/2010/wordml" xmlns:w15="http://schemas.microsoft.com/office/word/2012/wordml" xmlns:w16cex="http://schemas.microsoft.com/office/word/2018/wordml/cex" xmlns:w16cid="http://schemas.microsoft.com/office/word/2016/wordml/cid" xmlns:w16="http://schemas.microsoft.com/office/word/2018/wordml" xmlns:w16du="http://schemas.microsoft.com/office/word/2023/wordml/word16du" xmlns:w16sdtdh="http://schemas.microsoft.com/office/word/2020/wordml/sdtdatahash" xmlns:w16sdtfl="http://schemas.microsoft.com/office/word/2024/wordml/sdtformatlock" xmlns:w16se="http://schemas.microsoft.com/office/word/2015/wordml/symex" xmlns:wpg="http://schemas.microsoft.com/office/word/2010/wordprocessingGroup" xmlns:wpi="http://schemas.microsoft.com/office/word/2010/wordprocessingInk" xmlns:wne="http://schemas.microsoft.com/office/word/2006/wordml" xmlns:wps="http://schemas.microsoft.com/office/word/2010/wordprocessingShape" mc:Ignorable="w14 w15 w16se w16cid w16 w16cex w16sdtdh w16sdtfl w16du wp14">
-  <w:comment w:id="0" w:author="Jimena Leon Cespedes" w:date="2025-08-11T12:08:00Z" w:initials="JL">
-    <w:p>
-      <w:pPr>
-        <w:pStyle w:val="CommentText"/>
-      </w:pPr>
-      <w:r>
-        <w:rPr>
-          <w:rStyle w:val="CommentReference"/>
-        </w:rPr>
-        <w:annotationRef/>
-      </w:r>
-      <w:r>
-        <w:t>Cada contrato debe tener su código en este caso es el 152 - a /2025 (152 identifica la operación, “a” identifica el tipo en este caso en Bs y 2025 el año), lleva en el encabezado el logo de la empresa</w:t>
-      </w:r>
-    </w:p>
-  </w:comment>
-</w:comments>
-</file>
-
-<file path=word/commentsExtended.xml><?xml version="1.0" encoding="utf-8"?>
-<w15:commentsEx xmlns:wpc="http://schemas.microsoft.com/office/word/2010/wordprocessingCanvas" xmlns:cx="http://schemas.microsoft.com/office/drawing/2014/chartex" xmlns:cx1="http://schemas.microsoft.com/office/drawing/2015/9/8/chartex" xmlns:cx2="http://schemas.microsoft.com/office/drawing/2015/10/21/chartex" xmlns:cx3="http://schemas.microsoft.com/office/drawing/2016/5/9/chartex" xmlns:cx4="http://schemas.microsoft.com/office/drawing/2016/5/10/chartex" xmlns:cx5="http://schemas.microsoft.com/office/drawing/2016/5/11/chartex" xmlns:cx6="http://schemas.microsoft.com/office/drawing/2016/5/12/chartex" xmlns:cx7="http://schemas.microsoft.com/office/drawing/2016/5/13/chartex" xmlns:cx8="http://schemas.microsoft.com/office/drawing/2016/5/14/chartex" xmlns:mc="http://schemas.openxmlformats.org/markup-compatibility/2006" xmlns:aink="http://schemas.microsoft.com/office/drawing/2016/ink" xmlns:am3d="http://schemas.microsoft.com/office/drawing/2017/model3d" xmlns:o="urn:schemas-microsoft-com:office:office" xmlns:oel="http://schemas.microsoft.com/office/2019/extlst" xmlns:r="http://schemas.openxmlformats.org/officeDocument/2006/relationships" xmlns:m="http://schemas.openxmlformats.org/officeDocument/2006/math" xmlns:v="urn:schemas-microsoft-com:vml" xmlns:wp14="http://schemas.microsoft.com/office/word/2010/wordprocessingDrawing" xmlns:wp="http://schemas.openxmlformats.org/drawingml/2006/wordprocessingDrawing" xmlns:w10="urn:schemas-microsoft-com:office:word" xmlns:w="http://schemas.openxmlformats.org/wordprocessingml/2006/main" xmlns:w14="http://schemas.microsoft.com/office/word/2010/wordml" xmlns:w15="http://schemas.microsoft.com/office/word/2012/wordml" xmlns:w16cex="http://schemas.microsoft.com/office/word/2018/wordml/cex" xmlns:w16cid="http://schemas.microsoft.com/office/word/2016/wordml/cid" xmlns:w16="http://schemas.microsoft.com/office/word/2018/wordml" xmlns:w16du="http://schemas.microsoft.com/office/word/2023/wordml/word16du" xmlns:w16sdtdh="http://schemas.microsoft.com/office/word/2020/wordml/sdtdatahash" xmlns:w16sdtfl="http://schemas.microsoft.com/office/word/2024/wordml/sdtformatlock" xmlns:w16se="http://schemas.microsoft.com/office/word/2015/wordml/symex" xmlns:wpg="http://schemas.microsoft.com/office/word/2010/wordprocessingGroup" xmlns:wpi="http://schemas.microsoft.com/office/word/2010/wordprocessingInk" xmlns:wne="http://schemas.microsoft.com/office/word/2006/wordml" xmlns:wps="http://schemas.microsoft.com/office/word/2010/wordprocessingShape" mc:Ignorable="w14 w15 w16se w16cid w16 w16cex w16sdtdh w16sdtfl w16du wp14">
-  <w15:commentEx w15:paraId="14BCA271" w15:done="0"/>
-</w15:commentsEx>
-</file>
-
-<file path=word/commentsExtensible.xml><?xml version="1.0" encoding="utf-8"?>
-<w16cex:commentsExtensible xmlns:wpc="http://schemas.microsoft.com/office/word/2010/wordprocessingCanvas" xmlns:cx="http://schemas.microsoft.com/office/drawing/2014/chartex" xmlns:cx1="http://schemas.microsoft.com/office/drawing/2015/9/8/chartex" xmlns:cx2="http://schemas.microsoft.com/office/drawing/2015/10/21/chartex" xmlns:cx3="http://schemas.microsoft.com/office/drawing/2016/5/9/chartex" xmlns:cx4="http://schemas.microsoft.com/office/drawing/2016/5/10/chartex" xmlns:cx5="http://schemas.microsoft.com/office/drawing/2016/5/11/chartex" xmlns:cx6="http://schemas.microsoft.com/office/drawing/2016/5/12/chartex" xmlns:cx7="http://schemas.microsoft.com/office/drawing/2016/5/13/chartex" xmlns:cx8="http://schemas.microsoft.com/office/drawing/2016/5/14/chartex" xmlns:cr="http://schemas.microsoft.com/office/comments/2020/reactions" xmlns:mc="http://schemas.openxmlformats.org/markup-compatibility/2006" xmlns:aink="http://schemas.microsoft.com/office/drawing/2016/ink" xmlns:am3d="http://schemas.microsoft.com/office/drawing/2017/model3d" xmlns:o="urn:schemas-microsoft-com:office:office" xmlns:oel="http://schemas.microsoft.com/office/2019/extlst" xmlns:r="http://schemas.openxmlformats.org/officeDocument/2006/relationships" xmlns:m="http://schemas.openxmlformats.org/officeDocument/2006/math" xmlns:v="urn:schemas-microsoft-com:vml" xmlns:wp14="http://schemas.microsoft.com/office/word/2010/wordprocessingDrawing" xmlns:wp="http://schemas.openxmlformats.org/drawingml/2006/wordprocessingDrawing" xmlns:w10="urn:schemas-microsoft-com:office:word" xmlns:w="http://schemas.openxmlformats.org/wordprocessingml/2006/main" xmlns:w14="http://schemas.microsoft.com/office/word/2010/wordml" xmlns:w15="http://schemas.microsoft.com/office/word/2012/wordml" xmlns:w16cex="http://schemas.microsoft.com/office/word/2018/wordml/cex" xmlns:w16cid="http://schemas.microsoft.com/office/word/2016/wordml/cid" xmlns:w16="http://schemas.microsoft.com/office/word/2018/wordml" xmlns:w16du="http://schemas.microsoft.com/office/word/2023/wordml/word16du" xmlns:w16sdtdh="http://schemas.microsoft.com/office/word/2020/wordml/sdtdatahash" xmlns:w16sdtfl="http://schemas.microsoft.com/office/word/2024/wordml/sdtformatlock" xmlns:w16se="http://schemas.microsoft.com/office/word/2015/wordml/symex" xmlns:wpg="http://schemas.microsoft.com/office/word/2010/wordprocessingGroup" xmlns:wpi="http://schemas.microsoft.com/office/word/2010/wordprocessingInk" xmlns:wne="http://schemas.microsoft.com/office/word/2006/wordml" xmlns:wps="http://schemas.microsoft.com/office/word/2010/wordprocessingShape" mc:Ignorable="w14 w15 w16se w16cid w16 w16cex w16sdtdh w16sdtfl cr w16du wp14">
-  <w16cex:commentExtensible w16cex:durableId="52B5C157" w16cex:dateUtc="2025-08-11T16:08:00Z"/>
-</w16cex:commentsExtensible>
-</file>
-
-<file path=word/commentsIds.xml><?xml version="1.0" encoding="utf-8"?>
-<w16cid:commentsIds xmlns:wpc="http://schemas.microsoft.com/office/word/2010/wordprocessingCanvas" xmlns:cx="http://schemas.microsoft.com/office/drawing/2014/chartex" xmlns:cx1="http://schemas.microsoft.com/office/drawing/2015/9/8/chartex" xmlns:cx2="http://schemas.microsoft.com/office/drawing/2015/10/21/chartex" xmlns:cx3="http://schemas.microsoft.com/office/drawing/2016/5/9/chartex" xmlns:cx4="http://schemas.microsoft.com/office/drawing/2016/5/10/chartex" xmlns:cx5="http://schemas.microsoft.com/office/drawing/2016/5/11/chartex" xmlns:cx6="http://schemas.microsoft.com/office/drawing/2016/5/12/chartex" xmlns:cx7="http://schemas.microsoft.com/office/drawing/2016/5/13/chartex" xmlns:cx8="http://schemas.microsoft.com/office/drawing/2016/5/14/chartex" xmlns:mc="http://schemas.openxmlformats.org/markup-compatibility/2006" xmlns:aink="http://schemas.microsoft.com/office/drawing/2016/ink" xmlns:am3d="http://schemas.microsoft.com/office/drawing/2017/model3d" xmlns:o="urn:schemas-microsoft-com:office:office" xmlns:oel="http://schemas.microsoft.com/office/2019/extlst" xmlns:r="http://schemas.openxmlformats.org/officeDocument/2006/relationships" xmlns:m="http://schemas.openxmlformats.org/officeDocument/2006/math" xmlns:v="urn:schemas-microsoft-com:vml" xmlns:wp14="http://schemas.microsoft.com/office/word/2010/wordprocessingDrawing" xmlns:wp="http://schemas.openxmlformats.org/drawingml/2006/wordprocessingDrawing" xmlns:w10="urn:schemas-microsoft-com:office:word" xmlns:w="http://schemas.openxmlformats.org/wordprocessingml/2006/main" xmlns:w14="http://schemas.microsoft.com/office/word/2010/wordml" xmlns:w15="http://schemas.microsoft.com/office/word/2012/wordml" xmlns:w16cex="http://schemas.microsoft.com/office/word/2018/wordml/cex" xmlns:w16cid="http://schemas.microsoft.com/office/word/2016/wordml/cid" xmlns:w16="http://schemas.microsoft.com/office/word/2018/wordml" xmlns:w16du="http://schemas.microsoft.com/office/word/2023/wordml/word16du" xmlns:w16sdtdh="http://schemas.microsoft.com/office/word/2020/wordml/sdtdatahash" xmlns:w16sdtfl="http://schemas.microsoft.com/office/word/2024/wordml/sdtformatlock" xmlns:w16se="http://schemas.microsoft.com/office/word/2015/wordml/symex" xmlns:wpg="http://schemas.microsoft.com/office/word/2010/wordprocessingGroup" xmlns:wpi="http://schemas.microsoft.com/office/word/2010/wordprocessingInk" xmlns:wne="http://schemas.microsoft.com/office/word/2006/wordml" xmlns:wps="http://schemas.microsoft.com/office/word/2010/wordprocessingShape" mc:Ignorable="w14 w15 w16se w16cid w16 w16cex w16sdtdh w16sdtfl w16du wp14">
-  <w16cid:commentId w16cid:paraId="14BCA271" w16cid:durableId="52B5C157"/>
-</w16cid:commentsIds>
 </file>
 
 <file path=word/endnotes.xml><?xml version="1.0" encoding="utf-8"?>
@@ -5504,14 +5689,6 @@
     <w:abstractNumId w:val="14"/>
   </w:num>
 </w:numbering>
-</file>
-
-<file path=word/people.xml><?xml version="1.0" encoding="utf-8"?>
-<w15:people xmlns:wpc="http://schemas.microsoft.com/office/word/2010/wordprocessingCanvas" xmlns:cx="http://schemas.microsoft.com/office/drawing/2014/chartex" xmlns:cx1="http://schemas.microsoft.com/office/drawing/2015/9/8/chartex" xmlns:cx2="http://schemas.microsoft.com/office/drawing/2015/10/21/chartex" xmlns:cx3="http://schemas.microsoft.com/office/drawing/2016/5/9/chartex" xmlns:cx4="http://schemas.microsoft.com/office/drawing/2016/5/10/chartex" xmlns:cx5="http://schemas.microsoft.com/office/drawing/2016/5/11/chartex" xmlns:cx6="http://schemas.microsoft.com/office/drawing/2016/5/12/chartex" xmlns:cx7="http://schemas.microsoft.com/office/drawing/2016/5/13/chartex" xmlns:cx8="http://schemas.microsoft.com/office/drawing/2016/5/14/chartex" xmlns:mc="http://schemas.openxmlformats.org/markup-compatibility/2006" xmlns:aink="http://schemas.microsoft.com/office/drawing/2016/ink" xmlns:am3d="http://schemas.microsoft.com/office/drawing/2017/model3d" xmlns:o="urn:schemas-microsoft-com:office:office" xmlns:oel="http://schemas.microsoft.com/office/2019/extlst" xmlns:r="http://schemas.openxmlformats.org/officeDocument/2006/relationships" xmlns:m="http://schemas.openxmlformats.org/officeDocument/2006/math" xmlns:v="urn:schemas-microsoft-com:vml" xmlns:wp14="http://schemas.microsoft.com/office/word/2010/wordprocessingDrawing" xmlns:wp="http://schemas.openxmlformats.org/drawingml/2006/wordprocessingDrawing" xmlns:w10="urn:schemas-microsoft-com:office:word" xmlns:w="http://schemas.openxmlformats.org/wordprocessingml/2006/main" xmlns:w14="http://schemas.microsoft.com/office/word/2010/wordml" xmlns:w15="http://schemas.microsoft.com/office/word/2012/wordml" xmlns:w16cex="http://schemas.microsoft.com/office/word/2018/wordml/cex" xmlns:w16cid="http://schemas.microsoft.com/office/word/2016/wordml/cid" xmlns:w16="http://schemas.microsoft.com/office/word/2018/wordml" xmlns:w16du="http://schemas.microsoft.com/office/word/2023/wordml/word16du" xmlns:w16sdtdh="http://schemas.microsoft.com/office/word/2020/wordml/sdtdatahash" xmlns:w16sdtfl="http://schemas.microsoft.com/office/word/2024/wordml/sdtformatlock" xmlns:w16se="http://schemas.microsoft.com/office/word/2015/wordml/symex" xmlns:wpg="http://schemas.microsoft.com/office/word/2010/wordprocessingGroup" xmlns:wpi="http://schemas.microsoft.com/office/word/2010/wordprocessingInk" xmlns:wne="http://schemas.microsoft.com/office/word/2006/wordml" xmlns:wps="http://schemas.microsoft.com/office/word/2010/wordprocessingShape" mc:Ignorable="w14 w15 w16se w16cid w16 w16cex w16sdtdh w16sdtfl w16du wp14">
-  <w15:person w15:author="Jimena Leon Cespedes">
-    <w15:presenceInfo w15:providerId="AD" w15:userId="S::jleon@infocalscz.edu.bo::78009d71-f46e-4ecc-98b7-b7cf955ac88e"/>
-  </w15:person>
-</w15:people>
 </file>
 
 <file path=word/styles.xml><?xml version="1.0" encoding="utf-8"?>

</xml_diff>

<commit_message>
feat: enhance contract completion and date editing features
- Added a new ContractCompletionForm component for completing contracts with start and end dates.
- Introduced a ContractDateEdit component for editing contract dates in a modal.
- Updated the AdminContractDetail page to integrate the new components and manage contract completion workflow.
- Enhanced API routes to support contract date updates and completion notifications.
- Improved user experience with toast notifications for successful actions and error handling.
</commit_message>
<xml_diff>
--- a/templates/contracts/provider-template.docx
+++ b/templates/contracts/provider-template.docx
@@ -274,15 +274,27 @@
           <w:szCs w:val="22"/>
           <w:lang w:eastAsia="en-US"/>
         </w:rPr>
-        <w:t>Jimena León Céspedes</w:t>
-      </w:r>
-      <w:r>
-        <w:rPr>
-          <w:rFonts w:ascii="Arial" w:hAnsi="Arial" w:cs="Arial"/>
+        <w:t xml:space="preserve">Jimena León </w:t>
+      </w:r>
+      <w:proofErr w:type="spellStart"/>
+      <w:r>
+        <w:rPr>
+          <w:rFonts w:ascii="Arial" w:hAnsi="Arial" w:cs="Arial"/>
+          <w:b/>
           <w:sz w:val="22"/>
           <w:szCs w:val="22"/>
           <w:lang w:eastAsia="en-US"/>
         </w:rPr>
+        <w:t>Céspedes</w:t>
+      </w:r>
+      <w:proofErr w:type="spellEnd"/>
+      <w:r>
+        <w:rPr>
+          <w:rFonts w:ascii="Arial" w:hAnsi="Arial" w:cs="Arial"/>
+          <w:sz w:val="22"/>
+          <w:szCs w:val="22"/>
+          <w:lang w:eastAsia="en-US"/>
+        </w:rPr>
         <w:t xml:space="preserve"> con C.I. 5810245 TJ, mayor de edad, hábil por derecho, en mérito al Testimonio </w:t>
       </w:r>
       <w:r>
@@ -375,6 +387,7 @@
         </w:rPr>
         <w:t xml:space="preserve"> otorgado ante la Notaria de Fe Pública a cargo de la Dr. </w:t>
       </w:r>
+      <w:proofErr w:type="spellStart"/>
       <w:r>
         <w:rPr>
           <w:rFonts w:ascii="Arial" w:hAnsi="Arial" w:cs="Arial"/>
@@ -382,7 +395,17 @@
           <w:szCs w:val="22"/>
           <w:lang w:eastAsia="en-US"/>
         </w:rPr>
-        <w:t>Ichin Isaías Ma Avalos</w:t>
+        <w:t>Ichin</w:t>
+      </w:r>
+      <w:proofErr w:type="spellEnd"/>
+      <w:r>
+        <w:rPr>
+          <w:rFonts w:ascii="Arial" w:hAnsi="Arial" w:cs="Arial"/>
+          <w:sz w:val="22"/>
+          <w:szCs w:val="22"/>
+          <w:lang w:eastAsia="en-US"/>
+        </w:rPr>
+        <w:t xml:space="preserve"> Isaías Ma Avalos</w:t>
       </w:r>
       <w:r>
         <w:rPr>
@@ -477,8 +500,9 @@
           <w:szCs w:val="22"/>
           <w:lang w:val="es-BO" w:eastAsia="es-ES"/>
         </w:rPr>
-        <w:t>{importer.</w:t>
-      </w:r>
+        <w:t>{</w:t>
+      </w:r>
+      <w:proofErr w:type="spellStart"/>
       <w:r>
         <w:rPr>
           <w:rFonts w:ascii="Arial" w:hAnsi="Arial" w:cs="Arial"/>
@@ -488,8 +512,20 @@
           <w:szCs w:val="22"/>
           <w:lang w:val="es-BO" w:eastAsia="es-ES"/>
         </w:rPr>
+        <w:t>importer.</w:t>
+      </w:r>
+      <w:r>
+        <w:rPr>
+          <w:rFonts w:ascii="Arial" w:hAnsi="Arial" w:cs="Arial"/>
+          <w:b/>
+          <w:bCs/>
+          <w:sz w:val="22"/>
+          <w:szCs w:val="22"/>
+          <w:lang w:val="es-BO" w:eastAsia="es-ES"/>
+        </w:rPr>
         <w:t>company</w:t>
       </w:r>
+      <w:proofErr w:type="spellEnd"/>
       <w:r>
         <w:rPr>
           <w:rFonts w:ascii="Arial" w:hAnsi="Arial" w:cs="Arial"/>
@@ -517,7 +553,87 @@
           <w:szCs w:val="22"/>
           <w:lang w:val="es-ES_tradnl" w:eastAsia="es-ES"/>
         </w:rPr>
-        <w:t xml:space="preserve">con Matrícula de Comercio y NIT No. {importer.nit} y domicilio en {importer.address} en la ciudad de {importer.city}, legalmente representado por su {importer.representative.role} </w:t>
+        <w:t>con Matrícula de Comercio y NIT No. {</w:t>
+      </w:r>
+      <w:proofErr w:type="spellStart"/>
+      <w:r>
+        <w:rPr>
+          <w:rFonts w:ascii="Arial" w:hAnsi="Arial" w:cs="Arial"/>
+          <w:sz w:val="22"/>
+          <w:szCs w:val="22"/>
+          <w:lang w:val="es-ES_tradnl" w:eastAsia="es-ES"/>
+        </w:rPr>
+        <w:t>importer.nit</w:t>
+      </w:r>
+      <w:proofErr w:type="spellEnd"/>
+      <w:r>
+        <w:rPr>
+          <w:rFonts w:ascii="Arial" w:hAnsi="Arial" w:cs="Arial"/>
+          <w:sz w:val="22"/>
+          <w:szCs w:val="22"/>
+          <w:lang w:val="es-ES_tradnl" w:eastAsia="es-ES"/>
+        </w:rPr>
+        <w:t>} y domicilio en {</w:t>
+      </w:r>
+      <w:proofErr w:type="spellStart"/>
+      <w:r>
+        <w:rPr>
+          <w:rFonts w:ascii="Arial" w:hAnsi="Arial" w:cs="Arial"/>
+          <w:sz w:val="22"/>
+          <w:szCs w:val="22"/>
+          <w:lang w:val="es-ES_tradnl" w:eastAsia="es-ES"/>
+        </w:rPr>
+        <w:t>importer.address</w:t>
+      </w:r>
+      <w:proofErr w:type="spellEnd"/>
+      <w:r>
+        <w:rPr>
+          <w:rFonts w:ascii="Arial" w:hAnsi="Arial" w:cs="Arial"/>
+          <w:sz w:val="22"/>
+          <w:szCs w:val="22"/>
+          <w:lang w:val="es-ES_tradnl" w:eastAsia="es-ES"/>
+        </w:rPr>
+        <w:t>} en la ciudad de {</w:t>
+      </w:r>
+      <w:proofErr w:type="spellStart"/>
+      <w:r>
+        <w:rPr>
+          <w:rFonts w:ascii="Arial" w:hAnsi="Arial" w:cs="Arial"/>
+          <w:sz w:val="22"/>
+          <w:szCs w:val="22"/>
+          <w:lang w:val="es-ES_tradnl" w:eastAsia="es-ES"/>
+        </w:rPr>
+        <w:t>importer.city</w:t>
+      </w:r>
+      <w:proofErr w:type="spellEnd"/>
+      <w:r>
+        <w:rPr>
+          <w:rFonts w:ascii="Arial" w:hAnsi="Arial" w:cs="Arial"/>
+          <w:sz w:val="22"/>
+          <w:szCs w:val="22"/>
+          <w:lang w:val="es-ES_tradnl" w:eastAsia="es-ES"/>
+        </w:rPr>
+        <w:t>}, legalmente representado por su {</w:t>
+      </w:r>
+      <w:proofErr w:type="spellStart"/>
+      <w:r>
+        <w:rPr>
+          <w:rFonts w:ascii="Arial" w:hAnsi="Arial" w:cs="Arial"/>
+          <w:sz w:val="22"/>
+          <w:szCs w:val="22"/>
+          <w:lang w:val="es-ES_tradnl" w:eastAsia="es-ES"/>
+        </w:rPr>
+        <w:t>importer.representative.role</w:t>
+      </w:r>
+      <w:proofErr w:type="spellEnd"/>
+      <w:r>
+        <w:rPr>
+          <w:rFonts w:ascii="Arial" w:hAnsi="Arial" w:cs="Arial"/>
+          <w:sz w:val="22"/>
+          <w:szCs w:val="22"/>
+          <w:lang w:val="es-ES_tradnl" w:eastAsia="es-ES"/>
+        </w:rPr>
+        <w:t xml:space="preserve">} </w:t>
       </w:r>
       <w:r>
         <w:rPr>
@@ -537,8 +653,9 @@
           <w:szCs w:val="22"/>
           <w:lang w:val="es-ES_tradnl" w:eastAsia="es-ES"/>
         </w:rPr>
-        <w:t xml:space="preserve">}, con cédula de identidad No. {importer.ci} expedida en {importer.city}, de acuerdo al Poder Notarial No. </w:t>
-      </w:r>
+        <w:t>}, con cédula de identidad No. {importer.ci} expedida en {</w:t>
+      </w:r>
+      <w:proofErr w:type="spellStart"/>
       <w:r>
         <w:rPr>
           <w:rFonts w:ascii="Arial" w:hAnsi="Arial" w:cs="Arial"/>
@@ -546,6 +663,25 @@
           <w:szCs w:val="22"/>
           <w:lang w:val="es-ES_tradnl" w:eastAsia="es-ES"/>
         </w:rPr>
+        <w:t>importer.city</w:t>
+      </w:r>
+      <w:proofErr w:type="spellEnd"/>
+      <w:r>
+        <w:rPr>
+          <w:rFonts w:ascii="Arial" w:hAnsi="Arial" w:cs="Arial"/>
+          <w:sz w:val="22"/>
+          <w:szCs w:val="22"/>
+          <w:lang w:val="es-ES_tradnl" w:eastAsia="es-ES"/>
+        </w:rPr>
+        <w:t xml:space="preserve">}, de acuerdo al Poder Notarial No. </w:t>
+      </w:r>
+      <w:r>
+        <w:rPr>
+          <w:rFonts w:ascii="Arial" w:hAnsi="Arial" w:cs="Arial"/>
+          <w:sz w:val="22"/>
+          <w:szCs w:val="22"/>
+          <w:lang w:val="es-ES_tradnl" w:eastAsia="es-ES"/>
+        </w:rPr>
         <w:t>809/2020</w:t>
       </w:r>
       <w:r>
@@ -733,6 +869,7 @@
         </w:rPr>
         <w:t>{reference.name} de fecha {</w:t>
       </w:r>
+      <w:proofErr w:type="spellStart"/>
       <w:r>
         <w:rPr>
           <w:rFonts w:ascii="Arial" w:hAnsi="Arial" w:cs="Arial"/>
@@ -742,14 +879,25 @@
         </w:rPr>
         <w:t>quotation.date</w:t>
       </w:r>
-      <w:r>
-        <w:rPr>
-          <w:rFonts w:ascii="Arial" w:hAnsi="Arial" w:cs="Arial"/>
-          <w:sz w:val="22"/>
-          <w:szCs w:val="22"/>
-          <w:lang w:val="es-BO"/>
-        </w:rPr>
-        <w:t>}, por la compra internacional de productos. En ese contexto, ha solicitado al PROVEEDOR una cotización para la prestación del servicio de gestión de pago internacional a nombre y por cuenta de {importer.</w:t>
+      <w:proofErr w:type="spellEnd"/>
+      <w:r>
+        <w:rPr>
+          <w:rFonts w:ascii="Arial" w:hAnsi="Arial" w:cs="Arial"/>
+          <w:sz w:val="22"/>
+          <w:szCs w:val="22"/>
+          <w:lang w:val="es-BO"/>
+        </w:rPr>
+        <w:t>}, por la compra internacional de productos. En ese contexto, ha solicitado al PROVEEDOR una cotización para la prestación del servicio de gestión de pago internacional a nombre y por cuenta de {</w:t>
+      </w:r>
+      <w:proofErr w:type="spellStart"/>
+      <w:r>
+        <w:rPr>
+          <w:rFonts w:ascii="Arial" w:hAnsi="Arial" w:cs="Arial"/>
+          <w:sz w:val="22"/>
+          <w:szCs w:val="22"/>
+          <w:lang w:val="es-BO"/>
+        </w:rPr>
+        <w:t>importer.</w:t>
       </w:r>
       <w:r>
         <w:rPr>
@@ -760,6 +908,7 @@
         </w:rPr>
         <w:t>company</w:t>
       </w:r>
+      <w:proofErr w:type="spellEnd"/>
       <w:r>
         <w:rPr>
           <w:rFonts w:ascii="Arial" w:hAnsi="Arial" w:cs="Arial"/>
@@ -841,7 +990,47 @@
           <w:szCs w:val="22"/>
           <w:lang w:val="es-BO"/>
         </w:rPr>
-        <w:t>En virtud del presente contrato, el IMPORTADOR encarga al PROVEEDOR la gestión y ejecución de un pago internacional a favor de {beneficiary.name}, por la suma de {service.amountWords} bolivianos (Bs {service.amount}) por concepto de pago por la compra internacional de productos según {reference.name} (“Operación”).</w:t>
+        <w:t>En virtud del presente contrato, el IMPORTADOR encarga al PROVEEDOR la gestión y ejecución de un pago internacional a favor de {beneficiary.name}, por la suma de {</w:t>
+      </w:r>
+      <w:proofErr w:type="spellStart"/>
+      <w:r>
+        <w:rPr>
+          <w:rFonts w:ascii="Arial" w:hAnsi="Arial" w:cs="Arial"/>
+          <w:sz w:val="22"/>
+          <w:szCs w:val="22"/>
+          <w:lang w:val="es-BO"/>
+        </w:rPr>
+        <w:t>service.amountWords</w:t>
+      </w:r>
+      <w:proofErr w:type="spellEnd"/>
+      <w:r>
+        <w:rPr>
+          <w:rFonts w:ascii="Arial" w:hAnsi="Arial" w:cs="Arial"/>
+          <w:sz w:val="22"/>
+          <w:szCs w:val="22"/>
+          <w:lang w:val="es-BO"/>
+        </w:rPr>
+        <w:t>} bolivianos (Bs {</w:t>
+      </w:r>
+      <w:proofErr w:type="spellStart"/>
+      <w:r>
+        <w:rPr>
+          <w:rFonts w:ascii="Arial" w:hAnsi="Arial" w:cs="Arial"/>
+          <w:sz w:val="22"/>
+          <w:szCs w:val="22"/>
+          <w:lang w:val="es-BO"/>
+        </w:rPr>
+        <w:t>service.amount</w:t>
+      </w:r>
+      <w:proofErr w:type="spellEnd"/>
+      <w:r>
+        <w:rPr>
+          <w:rFonts w:ascii="Arial" w:hAnsi="Arial" w:cs="Arial"/>
+          <w:sz w:val="22"/>
+          <w:szCs w:val="22"/>
+          <w:lang w:val="es-BO"/>
+        </w:rPr>
+        <w:t>}) por concepto de pago por la compra internacional de productos según {reference.name} (“Operación”).</w:t>
       </w:r>
     </w:p>
     <w:p>
@@ -1110,7 +1299,51 @@
           <w:szCs w:val="22"/>
           <w:lang w:val="es-BO"/>
         </w:rPr>
-        <w:t>, así mismo, pagará al PROVEEDOR por concepto de honorarios un total de {service.feeWords} bolivianos (Bs {service.fee}), para lo cual el PROVEEDOR emitirá la factura correspondiente al servicio por el monto total de los honorarios percibidos al finalizar la ejecución de la OPERACIÓN, dejándose constancia que los pagos serán realizado mediante transferencia bancaria a la cuenta empresarial:</w:t>
+        <w:t>, así mismo, pagará al PROVEEDOR por concepto de honorarios un total de {</w:t>
+      </w:r>
+      <w:proofErr w:type="spellStart"/>
+      <w:r>
+        <w:rPr>
+          <w:rFonts w:ascii="Arial" w:hAnsi="Arial" w:cs="Arial"/>
+          <w:bCs/>
+          <w:sz w:val="22"/>
+          <w:szCs w:val="22"/>
+          <w:lang w:val="es-BO"/>
+        </w:rPr>
+        <w:t>service.feeWords</w:t>
+      </w:r>
+      <w:proofErr w:type="spellEnd"/>
+      <w:r>
+        <w:rPr>
+          <w:rFonts w:ascii="Arial" w:hAnsi="Arial" w:cs="Arial"/>
+          <w:bCs/>
+          <w:sz w:val="22"/>
+          <w:szCs w:val="22"/>
+          <w:lang w:val="es-BO"/>
+        </w:rPr>
+        <w:t>} bolivianos (Bs {</w:t>
+      </w:r>
+      <w:proofErr w:type="spellStart"/>
+      <w:r>
+        <w:rPr>
+          <w:rFonts w:ascii="Arial" w:hAnsi="Arial" w:cs="Arial"/>
+          <w:bCs/>
+          <w:sz w:val="22"/>
+          <w:szCs w:val="22"/>
+          <w:lang w:val="es-BO"/>
+        </w:rPr>
+        <w:t>service.fee</w:t>
+      </w:r>
+      <w:proofErr w:type="spellEnd"/>
+      <w:r>
+        <w:rPr>
+          <w:rFonts w:ascii="Arial" w:hAnsi="Arial" w:cs="Arial"/>
+          <w:bCs/>
+          <w:sz w:val="22"/>
+          <w:szCs w:val="22"/>
+          <w:lang w:val="es-BO"/>
+        </w:rPr>
+        <w:t>}), para lo cual el PROVEEDOR emitirá la factura correspondiente al servicio por el monto total de los honorarios percibidos al finalizar la ejecución de la OPERACIÓN, dejándose constancia que los pagos serán realizado mediante transferencia bancaria a la cuenta empresarial:</w:t>
       </w:r>
     </w:p>
     <w:p>
@@ -1161,67 +1394,147 @@
           <w:szCs w:val="22"/>
           <w:lang w:val="es-BO"/>
         </w:rPr>
-        <w:t>Titular: {bank.holder}</w:t>
-      </w:r>
-    </w:p>
-    <w:p>
-      <w:pPr>
-        <w:jc w:val="both"/>
-        <w:rPr>
-          <w:rFonts w:ascii="Arial" w:hAnsi="Arial" w:cs="Arial"/>
-          <w:sz w:val="22"/>
-          <w:szCs w:val="22"/>
-          <w:lang w:val="es-BO"/>
-        </w:rPr>
-      </w:pPr>
-      <w:r>
-        <w:rPr>
-          <w:rFonts w:ascii="Arial" w:hAnsi="Arial" w:cs="Arial"/>
-          <w:sz w:val="22"/>
-          <w:szCs w:val="22"/>
-          <w:lang w:val="es-BO"/>
-        </w:rPr>
-        <w:t>Número de cuenta: {bank.accountNumber}</w:t>
-      </w:r>
-    </w:p>
-    <w:p>
-      <w:pPr>
-        <w:jc w:val="both"/>
-        <w:rPr>
-          <w:rFonts w:ascii="Arial" w:hAnsi="Arial" w:cs="Arial"/>
-          <w:sz w:val="22"/>
-          <w:szCs w:val="22"/>
-          <w:lang w:val="es-BO"/>
-        </w:rPr>
-      </w:pPr>
-      <w:r>
-        <w:rPr>
-          <w:rFonts w:ascii="Arial" w:hAnsi="Arial" w:cs="Arial"/>
-          <w:sz w:val="22"/>
-          <w:szCs w:val="22"/>
-          <w:lang w:val="es-BO"/>
-        </w:rPr>
-        <w:t>Moneda: {bank.currency}</w:t>
-      </w:r>
-    </w:p>
-    <w:p>
-      <w:pPr>
-        <w:jc w:val="both"/>
-        <w:rPr>
-          <w:rFonts w:ascii="Arial" w:hAnsi="Arial" w:cs="Arial"/>
-          <w:sz w:val="22"/>
-          <w:szCs w:val="22"/>
-          <w:lang w:val="es-BO"/>
-        </w:rPr>
-      </w:pPr>
-      <w:r>
-        <w:rPr>
-          <w:rFonts w:ascii="Arial" w:hAnsi="Arial" w:cs="Arial"/>
-          <w:sz w:val="22"/>
-          <w:szCs w:val="22"/>
-          <w:lang w:val="es-BO"/>
-        </w:rPr>
-        <w:t>Tipo: {bank.type}</w:t>
+        <w:t>Titular: {</w:t>
+      </w:r>
+      <w:proofErr w:type="spellStart"/>
+      <w:r>
+        <w:rPr>
+          <w:rFonts w:ascii="Arial" w:hAnsi="Arial" w:cs="Arial"/>
+          <w:sz w:val="22"/>
+          <w:szCs w:val="22"/>
+          <w:lang w:val="es-BO"/>
+        </w:rPr>
+        <w:t>bank.holder</w:t>
+      </w:r>
+      <w:proofErr w:type="spellEnd"/>
+      <w:r>
+        <w:rPr>
+          <w:rFonts w:ascii="Arial" w:hAnsi="Arial" w:cs="Arial"/>
+          <w:sz w:val="22"/>
+          <w:szCs w:val="22"/>
+          <w:lang w:val="es-BO"/>
+        </w:rPr>
+        <w:t>}</w:t>
+      </w:r>
+    </w:p>
+    <w:p>
+      <w:pPr>
+        <w:jc w:val="both"/>
+        <w:rPr>
+          <w:rFonts w:ascii="Arial" w:hAnsi="Arial" w:cs="Arial"/>
+          <w:sz w:val="22"/>
+          <w:szCs w:val="22"/>
+          <w:lang w:val="es-BO"/>
+        </w:rPr>
+      </w:pPr>
+      <w:r>
+        <w:rPr>
+          <w:rFonts w:ascii="Arial" w:hAnsi="Arial" w:cs="Arial"/>
+          <w:sz w:val="22"/>
+          <w:szCs w:val="22"/>
+          <w:lang w:val="es-BO"/>
+        </w:rPr>
+        <w:t>Número de cuenta: {</w:t>
+      </w:r>
+      <w:proofErr w:type="spellStart"/>
+      <w:r>
+        <w:rPr>
+          <w:rFonts w:ascii="Arial" w:hAnsi="Arial" w:cs="Arial"/>
+          <w:sz w:val="22"/>
+          <w:szCs w:val="22"/>
+          <w:lang w:val="es-BO"/>
+        </w:rPr>
+        <w:t>bank.accountNumber</w:t>
+      </w:r>
+      <w:proofErr w:type="spellEnd"/>
+      <w:r>
+        <w:rPr>
+          <w:rFonts w:ascii="Arial" w:hAnsi="Arial" w:cs="Arial"/>
+          <w:sz w:val="22"/>
+          <w:szCs w:val="22"/>
+          <w:lang w:val="es-BO"/>
+        </w:rPr>
+        <w:t>}</w:t>
+      </w:r>
+    </w:p>
+    <w:p>
+      <w:pPr>
+        <w:jc w:val="both"/>
+        <w:rPr>
+          <w:rFonts w:ascii="Arial" w:hAnsi="Arial" w:cs="Arial"/>
+          <w:sz w:val="22"/>
+          <w:szCs w:val="22"/>
+          <w:lang w:val="es-BO"/>
+        </w:rPr>
+      </w:pPr>
+      <w:r>
+        <w:rPr>
+          <w:rFonts w:ascii="Arial" w:hAnsi="Arial" w:cs="Arial"/>
+          <w:sz w:val="22"/>
+          <w:szCs w:val="22"/>
+          <w:lang w:val="es-BO"/>
+        </w:rPr>
+        <w:t>Moneda: {</w:t>
+      </w:r>
+      <w:proofErr w:type="spellStart"/>
+      <w:r>
+        <w:rPr>
+          <w:rFonts w:ascii="Arial" w:hAnsi="Arial" w:cs="Arial"/>
+          <w:sz w:val="22"/>
+          <w:szCs w:val="22"/>
+          <w:lang w:val="es-BO"/>
+        </w:rPr>
+        <w:t>bank.currency</w:t>
+      </w:r>
+      <w:proofErr w:type="spellEnd"/>
+      <w:r>
+        <w:rPr>
+          <w:rFonts w:ascii="Arial" w:hAnsi="Arial" w:cs="Arial"/>
+          <w:sz w:val="22"/>
+          <w:szCs w:val="22"/>
+          <w:lang w:val="es-BO"/>
+        </w:rPr>
+        <w:t>}</w:t>
+      </w:r>
+    </w:p>
+    <w:p>
+      <w:pPr>
+        <w:jc w:val="both"/>
+        <w:rPr>
+          <w:rFonts w:ascii="Arial" w:hAnsi="Arial" w:cs="Arial"/>
+          <w:sz w:val="22"/>
+          <w:szCs w:val="22"/>
+          <w:lang w:val="es-BO"/>
+        </w:rPr>
+      </w:pPr>
+      <w:r>
+        <w:rPr>
+          <w:rFonts w:ascii="Arial" w:hAnsi="Arial" w:cs="Arial"/>
+          <w:sz w:val="22"/>
+          <w:szCs w:val="22"/>
+          <w:lang w:val="es-BO"/>
+        </w:rPr>
+        <w:t>Tipo: {</w:t>
+      </w:r>
+      <w:proofErr w:type="spellStart"/>
+      <w:r>
+        <w:rPr>
+          <w:rFonts w:ascii="Arial" w:hAnsi="Arial" w:cs="Arial"/>
+          <w:sz w:val="22"/>
+          <w:szCs w:val="22"/>
+          <w:lang w:val="es-BO"/>
+        </w:rPr>
+        <w:t>bank.type</w:t>
+      </w:r>
+      <w:proofErr w:type="spellEnd"/>
+      <w:r>
+        <w:rPr>
+          <w:rFonts w:ascii="Arial" w:hAnsi="Arial" w:cs="Arial"/>
+          <w:sz w:val="22"/>
+          <w:szCs w:val="22"/>
+          <w:lang w:val="es-BO"/>
+        </w:rPr>
+        <w:t>}</w:t>
       </w:r>
     </w:p>
     <w:p>
@@ -1313,7 +1626,47 @@
           <w:szCs w:val="22"/>
           <w:lang w:val="es-BO"/>
         </w:rPr>
-        <w:t>Las Partes de común acuerdo, convienen que el pago al proveedor extranjero será realizado entre el {formatDate(contract.startDate)} hasta el {formatDate(contract.endDate)}.</w:t>
+        <w:t>Las Partes de común acuerdo, convienen que el pago al proveedor extranjero será realizado entre el {</w:t>
+      </w:r>
+      <w:proofErr w:type="spellStart"/>
+      <w:r>
+        <w:rPr>
+          <w:rFonts w:ascii="Arial" w:hAnsi="Arial" w:cs="Arial"/>
+          <w:sz w:val="22"/>
+          <w:szCs w:val="22"/>
+          <w:lang w:val="es-BO"/>
+        </w:rPr>
+        <w:t>contract.startDate</w:t>
+      </w:r>
+      <w:proofErr w:type="spellEnd"/>
+      <w:r>
+        <w:rPr>
+          <w:rFonts w:ascii="Arial" w:hAnsi="Arial" w:cs="Arial"/>
+          <w:sz w:val="22"/>
+          <w:szCs w:val="22"/>
+          <w:lang w:val="es-BO"/>
+        </w:rPr>
+        <w:t>} hasta el {</w:t>
+      </w:r>
+      <w:proofErr w:type="spellStart"/>
+      <w:r>
+        <w:rPr>
+          <w:rFonts w:ascii="Arial" w:hAnsi="Arial" w:cs="Arial"/>
+          <w:sz w:val="22"/>
+          <w:szCs w:val="22"/>
+          <w:lang w:val="es-BO"/>
+        </w:rPr>
+        <w:t>contract.endDate</w:t>
+      </w:r>
+      <w:proofErr w:type="spellEnd"/>
+      <w:r>
+        <w:rPr>
+          <w:rFonts w:ascii="Arial" w:hAnsi="Arial" w:cs="Arial"/>
+          <w:sz w:val="22"/>
+          <w:szCs w:val="22"/>
+          <w:lang w:val="es-BO"/>
+        </w:rPr>
+        <w:t>}.</w:t>
       </w:r>
     </w:p>
     <w:p>
@@ -2944,7 +3297,27 @@
           <w:szCs w:val="22"/>
           <w:lang w:val="es-ES"/>
         </w:rPr>
-        <w:t>, {formatDate(contract.date)}.</w:t>
+        <w:t>, {</w:t>
+      </w:r>
+      <w:proofErr w:type="spellStart"/>
+      <w:r>
+        <w:rPr>
+          <w:rFonts w:ascii="Arial" w:hAnsi="Arial" w:cs="Arial"/>
+          <w:sz w:val="22"/>
+          <w:szCs w:val="22"/>
+          <w:lang w:val="es-ES"/>
+        </w:rPr>
+        <w:t>contract.date</w:t>
+      </w:r>
+      <w:proofErr w:type="spellEnd"/>
+      <w:r>
+        <w:rPr>
+          <w:rFonts w:ascii="Arial" w:hAnsi="Arial" w:cs="Arial"/>
+          <w:sz w:val="22"/>
+          <w:szCs w:val="22"/>
+          <w:lang w:val="es-ES"/>
+        </w:rPr>
+        <w:t>}.</w:t>
       </w:r>
     </w:p>
     <w:p>
@@ -3151,8 +3524,19 @@
                 <w:szCs w:val="22"/>
                 <w:lang w:val="es-BO"/>
               </w:rPr>
-              <w:t>Jimena León Céspedes</w:t>
+              <w:t xml:space="preserve">Jimena León </w:t>
             </w:r>
+            <w:proofErr w:type="spellStart"/>
+            <w:r>
+              <w:rPr>
+                <w:rFonts w:ascii="Arial" w:hAnsi="Arial" w:cs="Arial"/>
+                <w:sz w:val="22"/>
+                <w:szCs w:val="22"/>
+                <w:lang w:val="es-BO"/>
+              </w:rPr>
+              <w:t>Céspedes</w:t>
+            </w:r>
+            <w:proofErr w:type="spellEnd"/>
           </w:p>
           <w:p>
             <w:pPr>
@@ -3670,7 +4054,29 @@
               <w:sz w:val="20"/>
               <w:lang w:val="es-BO" w:eastAsia="en-US"/>
             </w:rPr>
-            <w:t>{contract.code}</w:t>
+            <w:t>{</w:t>
+          </w:r>
+          <w:proofErr w:type="spellStart"/>
+          <w:r>
+            <w:rPr>
+              <w:rFonts w:ascii="Arial" w:hAnsi="Arial" w:cs="Arial"/>
+              <w:b/>
+              <w:bCs/>
+              <w:sz w:val="20"/>
+              <w:lang w:val="es-BO" w:eastAsia="en-US"/>
+            </w:rPr>
+            <w:t>contract.code</w:t>
+          </w:r>
+          <w:proofErr w:type="spellEnd"/>
+          <w:r>
+            <w:rPr>
+              <w:rFonts w:ascii="Arial" w:hAnsi="Arial" w:cs="Arial"/>
+              <w:b/>
+              <w:bCs/>
+              <w:sz w:val="20"/>
+              <w:lang w:val="es-BO" w:eastAsia="en-US"/>
+            </w:rPr>
+            <w:t>}</w:t>
           </w:r>
           <w:r>
             <w:rPr>
@@ -3690,7 +4096,29 @@
               <w:sz w:val="20"/>
               <w:lang w:val="es-BO" w:eastAsia="en-US"/>
             </w:rPr>
-            <w:t>{contract.currency}</w:t>
+            <w:t>{</w:t>
+          </w:r>
+          <w:proofErr w:type="spellStart"/>
+          <w:r>
+            <w:rPr>
+              <w:rFonts w:ascii="Arial" w:hAnsi="Arial" w:cs="Arial"/>
+              <w:b/>
+              <w:bCs/>
+              <w:sz w:val="20"/>
+              <w:lang w:val="es-BO" w:eastAsia="en-US"/>
+            </w:rPr>
+            <w:t>contract.currency</w:t>
+          </w:r>
+          <w:proofErr w:type="spellEnd"/>
+          <w:r>
+            <w:rPr>
+              <w:rFonts w:ascii="Arial" w:hAnsi="Arial" w:cs="Arial"/>
+              <w:b/>
+              <w:bCs/>
+              <w:sz w:val="20"/>
+              <w:lang w:val="es-BO" w:eastAsia="en-US"/>
+            </w:rPr>
+            <w:t>}</w:t>
           </w:r>
           <w:r>
             <w:rPr>

</xml_diff>